<commit_message>
Ready for full testing.
</commit_message>
<xml_diff>
--- a/Annual Leave Application/Resources/AnnualLeaveRequestTemplate.docx
+++ b/Annual Leave Application/Resources/AnnualLeaveRequestTemplate.docx
@@ -23,13 +23,29 @@
         <w:pStyle w:val="Heading1"/>
       </w:pPr>
       <w:r>
-        <w:t>Reference: [uniqueReference]</w:t>
+        <w:t>Reference: [</w:t>
+      </w:r>
+      <w:proofErr w:type="spellStart"/>
+      <w:r>
+        <w:t>UniqueId</w:t>
+      </w:r>
+      <w:proofErr w:type="spellEnd"/>
+      <w:r>
+        <w:t>]</w:t>
       </w:r>
     </w:p>
     <w:p/>
     <w:p>
       <w:r>
-        <w:t>Hello [manager],</w:t>
+        <w:t>Hello [</w:t>
+      </w:r>
+      <w:proofErr w:type="spellStart"/>
+      <w:r>
+        <w:t>ManagerName</w:t>
+      </w:r>
+      <w:proofErr w:type="spellEnd"/>
+      <w:r>
+        <w:t>],</w:t>
       </w:r>
     </w:p>
     <w:p/>
@@ -40,12 +56,34 @@
     </w:p>
     <w:p>
       <w:r>
-        <w:t>[startDate] to [endDate].</w:t>
+        <w:t>[</w:t>
+      </w:r>
+      <w:r>
+        <w:t>StartDate</w:t>
+      </w:r>
+      <w:r>
+        <w:t>] to [</w:t>
+      </w:r>
+      <w:proofErr w:type="spellStart"/>
+      <w:r>
+        <w:t>EndDate</w:t>
+      </w:r>
+      <w:proofErr w:type="spellEnd"/>
+      <w:r>
+        <w:t>].</w:t>
       </w:r>
     </w:p>
     <w:p>
       <w:r>
-        <w:t>Totalling [daysRequestedCount] days of my annual leave requirement. *</w:t>
+        <w:t>Totalling [</w:t>
+      </w:r>
+      <w:proofErr w:type="spellStart"/>
+      <w:r>
+        <w:t>DaysrequestedCount</w:t>
+      </w:r>
+      <w:proofErr w:type="spellEnd"/>
+      <w:r>
+        <w:t>] days of my annual leave requirement. *</w:t>
       </w:r>
     </w:p>
     <w:p>
@@ -62,15 +100,15 @@
         </w:rPr>
         <w:t>Additional Notes: [</w:t>
       </w:r>
+      <w:proofErr w:type="spellStart"/>
       <w:r>
         <w:rPr>
           <w:b/>
           <w:bCs/>
         </w:rPr>
-        <w:t>additionalNotes</w:t>
-      </w:r>
-      <w:bookmarkStart w:id="0" w:name="_GoBack"/>
-      <w:bookmarkEnd w:id="0"/>
+        <w:t>AdditionalNotes</w:t>
+      </w:r>
+      <w:proofErr w:type="spellEnd"/>
       <w:r>
         <w:rPr>
           <w:b/>
@@ -87,7 +125,15 @@
     </w:p>
     <w:p>
       <w:r>
-        <w:t>[employee]</w:t>
+        <w:t>[</w:t>
+      </w:r>
+      <w:proofErr w:type="spellStart"/>
+      <w:r>
+        <w:t>EmployeeName</w:t>
+      </w:r>
+      <w:proofErr w:type="spellEnd"/>
+      <w:r>
+        <w:t>]</w:t>
       </w:r>
     </w:p>
     <w:p/>
@@ -97,7 +143,10 @@
       </w:r>
     </w:p>
     <w:p/>
-    <w:p/>
+    <w:p>
+      <w:bookmarkStart w:id="0" w:name="_GoBack"/>
+      <w:bookmarkEnd w:id="0"/>
+    </w:p>
     <w:sectPr>
       <w:pgSz w:w="11906" w:h="16838"/>
       <w:pgMar w:top="1440" w:right="1440" w:bottom="1440" w:left="1440" w:header="708" w:footer="708" w:gutter="0"/>
@@ -351,6 +400,7 @@
     <w:lsdException w:name="HTML Sample" w:semiHidden="1" w:unhideWhenUsed="1"/>
     <w:lsdException w:name="HTML Typewriter" w:semiHidden="1" w:unhideWhenUsed="1"/>
     <w:lsdException w:name="HTML Variable" w:semiHidden="1" w:unhideWhenUsed="1"/>
+    <w:lsdException w:name="Normal Table" w:semiHidden="1" w:unhideWhenUsed="1"/>
     <w:lsdException w:name="annotation subject" w:semiHidden="1" w:unhideWhenUsed="1"/>
     <w:lsdException w:name="No List" w:semiHidden="1" w:unhideWhenUsed="1"/>
     <w:lsdException w:name="Outline List 1" w:semiHidden="1" w:unhideWhenUsed="1"/>
@@ -396,9 +446,11 @@
     <w:lsdException w:name="Table Subtle 1" w:semiHidden="1" w:unhideWhenUsed="1"/>
     <w:lsdException w:name="Table Subtle 2" w:semiHidden="1" w:unhideWhenUsed="1"/>
     <w:lsdException w:name="Table Web 1" w:semiHidden="1" w:unhideWhenUsed="1"/>
+    <w:lsdException w:name="Table Web 2" w:semiHidden="1" w:unhideWhenUsed="1"/>
     <w:lsdException w:name="Table Web 3" w:semiHidden="1" w:unhideWhenUsed="1"/>
     <w:lsdException w:name="Balloon Text" w:semiHidden="1" w:unhideWhenUsed="1"/>
     <w:lsdException w:name="Table Grid" w:uiPriority="39"/>
+    <w:lsdException w:name="Table Theme" w:semiHidden="1" w:unhideWhenUsed="1"/>
     <w:lsdException w:name="Placeholder Text" w:semiHidden="1"/>
     <w:lsdException w:name="No Spacing" w:uiPriority="1" w:qFormat="1"/>
     <w:lsdException w:name="Light Shading" w:uiPriority="60"/>

</xml_diff>

<commit_message>
Adjustments to template and label text on FrmMain
</commit_message>
<xml_diff>
--- a/Annual Leave Application/Resources/AnnualLeaveRequestTemplate.docx
+++ b/Annual Leave Application/Resources/AnnualLeaveRequestTemplate.docx
@@ -12,77 +12,232 @@
       </w:pPr>
       <w:r>
         <w:rPr>
+          <w:noProof/>
           <w:sz w:val="72"/>
           <w:szCs w:val="72"/>
         </w:rPr>
-        <w:t>Annual Leave Request</w:t>
-      </w:r>
-    </w:p>
+        <w:drawing>
+          <wp:inline distT="0" distB="0" distL="0" distR="0" wp14:anchorId="31AE6919" wp14:editId="6A94F663">
+            <wp:extent cx="761905" cy="761905"/>
+            <wp:effectExtent l="0" t="0" r="635" b="635"/>
+            <wp:docPr id="2" name="Picture 2"/>
+            <wp:cNvGraphicFramePr>
+              <a:graphicFrameLocks xmlns:a="http://schemas.openxmlformats.org/drawingml/2006/main" noChangeAspect="1"/>
+            </wp:cNvGraphicFramePr>
+            <a:graphic xmlns:a="http://schemas.openxmlformats.org/drawingml/2006/main">
+              <a:graphicData uri="http://schemas.openxmlformats.org/drawingml/2006/picture">
+                <pic:pic xmlns:pic="http://schemas.openxmlformats.org/drawingml/2006/picture">
+                  <pic:nvPicPr>
+                    <pic:cNvPr id="2" name="ButtonLogo.png"/>
+                    <pic:cNvPicPr/>
+                  </pic:nvPicPr>
+                  <pic:blipFill>
+                    <a:blip r:embed="rId5">
+                      <a:extLst>
+                        <a:ext uri="{28A0092B-C50C-407E-A947-70E740481C1C}">
+                          <a14:useLocalDpi xmlns:a14="http://schemas.microsoft.com/office/drawing/2010/main" val="0"/>
+                        </a:ext>
+                      </a:extLst>
+                    </a:blip>
+                    <a:stretch>
+                      <a:fillRect/>
+                    </a:stretch>
+                  </pic:blipFill>
+                  <pic:spPr>
+                    <a:xfrm>
+                      <a:off x="0" y="0"/>
+                      <a:ext cx="761905" cy="761905"/>
+                    </a:xfrm>
+                    <a:prstGeom prst="rect">
+                      <a:avLst/>
+                    </a:prstGeom>
+                  </pic:spPr>
+                </pic:pic>
+              </a:graphicData>
+            </a:graphic>
+          </wp:inline>
+        </w:drawing>
+      </w:r>
+    </w:p>
+    <w:p/>
+    <w:tbl>
+      <w:tblPr>
+        <w:tblStyle w:val="TableGrid"/>
+        <w:tblW w:w="0" w:type="auto"/>
+        <w:tblLook w:val="04A0" w:firstRow="1" w:lastRow="0" w:firstColumn="1" w:lastColumn="0" w:noHBand="0" w:noVBand="1"/>
+      </w:tblPr>
+      <w:tblGrid>
+        <w:gridCol w:w="9016"/>
+      </w:tblGrid>
+      <w:tr>
+        <w:tc>
+          <w:tcPr>
+            <w:tcW w:w="9016" w:type="dxa"/>
+            <w:tcBorders>
+              <w:top w:val="nil"/>
+              <w:left w:val="nil"/>
+              <w:bottom w:val="nil"/>
+              <w:right w:val="nil"/>
+            </w:tcBorders>
+            <w:shd w:val="clear" w:color="auto" w:fill="595959" w:themeFill="text1" w:themeFillTint="A6"/>
+          </w:tcPr>
+          <w:p>
+            <w:pPr>
+              <w:rPr>
+                <w:color w:val="FFFFFF" w:themeColor="background1"/>
+              </w:rPr>
+            </w:pPr>
+            <w:r>
+              <w:rPr>
+                <w:color w:val="FFFFFF" w:themeColor="background1"/>
+                <w:sz w:val="72"/>
+                <w:szCs w:val="72"/>
+              </w:rPr>
+              <w:t>ANNUAL LEAVE REQUEST</w:t>
+            </w:r>
+          </w:p>
+        </w:tc>
+      </w:tr>
+    </w:tbl>
+    <w:p/>
     <w:p>
       <w:pPr>
         <w:pStyle w:val="Heading1"/>
-      </w:pPr>
-      <w:r>
+        <w:rPr>
+          <w:color w:val="595959" w:themeColor="text1" w:themeTint="A6"/>
+        </w:rPr>
+      </w:pPr>
+      <w:r>
+        <w:rPr>
+          <w:color w:val="595959" w:themeColor="text1" w:themeTint="A6"/>
+        </w:rPr>
         <w:t>Reference: [</w:t>
       </w:r>
       <w:proofErr w:type="spellStart"/>
       <w:r>
+        <w:rPr>
+          <w:color w:val="595959" w:themeColor="text1" w:themeTint="A6"/>
+        </w:rPr>
         <w:t>UniqueId</w:t>
       </w:r>
       <w:proofErr w:type="spellEnd"/>
       <w:r>
+        <w:rPr>
+          <w:color w:val="595959" w:themeColor="text1" w:themeTint="A6"/>
+        </w:rPr>
         <w:t>]</w:t>
       </w:r>
     </w:p>
     <w:p/>
     <w:p>
-      <w:r>
+      <w:pPr>
+        <w:rPr>
+          <w:color w:val="595959" w:themeColor="text1" w:themeTint="A6"/>
+        </w:rPr>
+      </w:pPr>
+      <w:r>
+        <w:rPr>
+          <w:color w:val="595959" w:themeColor="text1" w:themeTint="A6"/>
+        </w:rPr>
         <w:t>Hello [</w:t>
       </w:r>
       <w:proofErr w:type="spellStart"/>
       <w:r>
+        <w:rPr>
+          <w:color w:val="595959" w:themeColor="text1" w:themeTint="A6"/>
+        </w:rPr>
         <w:t>ManagerName</w:t>
       </w:r>
       <w:proofErr w:type="spellEnd"/>
       <w:r>
+        <w:rPr>
+          <w:color w:val="595959" w:themeColor="text1" w:themeTint="A6"/>
+        </w:rPr>
         <w:t>],</w:t>
       </w:r>
     </w:p>
-    <w:p/>
-    <w:p>
-      <w:r>
-        <w:t>I would like to request the following range of dates to take as annual leave.</w:t>
-      </w:r>
-    </w:p>
-    <w:p>
-      <w:r>
+    <w:p>
+      <w:pPr>
+        <w:rPr>
+          <w:color w:val="595959" w:themeColor="text1" w:themeTint="A6"/>
+        </w:rPr>
+      </w:pPr>
+      <w:r>
+        <w:rPr>
+          <w:color w:val="595959" w:themeColor="text1" w:themeTint="A6"/>
+        </w:rPr>
+        <w:t>I would like to request the following range of dates to take as annual leave</w:t>
+      </w:r>
+      <w:r>
+        <w:rPr>
+          <w:color w:val="595959" w:themeColor="text1" w:themeTint="A6"/>
+        </w:rPr>
+        <w:t>:</w:t>
+      </w:r>
+    </w:p>
+    <w:p>
+      <w:pPr>
+        <w:rPr>
+          <w:color w:val="595959" w:themeColor="text1" w:themeTint="A6"/>
+        </w:rPr>
+      </w:pPr>
+      <w:r>
+        <w:rPr>
+          <w:color w:val="595959" w:themeColor="text1" w:themeTint="A6"/>
+        </w:rPr>
         <w:t>[</w:t>
       </w:r>
       <w:r>
+        <w:rPr>
+          <w:color w:val="595959" w:themeColor="text1" w:themeTint="A6"/>
+        </w:rPr>
         <w:t>StartDate</w:t>
       </w:r>
       <w:r>
+        <w:rPr>
+          <w:color w:val="595959" w:themeColor="text1" w:themeTint="A6"/>
+        </w:rPr>
         <w:t>] to [</w:t>
       </w:r>
       <w:proofErr w:type="spellStart"/>
       <w:r>
+        <w:rPr>
+          <w:color w:val="595959" w:themeColor="text1" w:themeTint="A6"/>
+        </w:rPr>
         <w:t>EndDate</w:t>
       </w:r>
       <w:proofErr w:type="spellEnd"/>
       <w:r>
+        <w:rPr>
+          <w:color w:val="595959" w:themeColor="text1" w:themeTint="A6"/>
+        </w:rPr>
         <w:t>].</w:t>
       </w:r>
     </w:p>
     <w:p>
-      <w:r>
+      <w:pPr>
+        <w:rPr>
+          <w:color w:val="595959" w:themeColor="text1" w:themeTint="A6"/>
+        </w:rPr>
+      </w:pPr>
+      <w:r>
+        <w:rPr>
+          <w:color w:val="595959" w:themeColor="text1" w:themeTint="A6"/>
+        </w:rPr>
         <w:t>Totalling [</w:t>
       </w:r>
       <w:proofErr w:type="spellStart"/>
       <w:r>
+        <w:rPr>
+          <w:color w:val="595959" w:themeColor="text1" w:themeTint="A6"/>
+        </w:rPr>
         <w:t>DaysrequestedCount</w:t>
       </w:r>
       <w:proofErr w:type="spellEnd"/>
       <w:r>
+        <w:rPr>
+          <w:color w:val="595959" w:themeColor="text1" w:themeTint="A6"/>
+        </w:rPr>
         <w:t>] days of my annual leave requirement. *</w:t>
       </w:r>
     </w:p>
@@ -91,12 +246,14 @@
         <w:rPr>
           <w:b/>
           <w:bCs/>
+          <w:color w:val="595959" w:themeColor="text1" w:themeTint="A6"/>
         </w:rPr>
       </w:pPr>
       <w:r>
         <w:rPr>
           <w:b/>
           <w:bCs/>
+          <w:color w:val="595959" w:themeColor="text1" w:themeTint="A6"/>
         </w:rPr>
         <w:t>Additional Notes: [</w:t>
       </w:r>
@@ -105,6 +262,7 @@
         <w:rPr>
           <w:b/>
           <w:bCs/>
+          <w:color w:val="595959" w:themeColor="text1" w:themeTint="A6"/>
         </w:rPr>
         <w:t>AdditionalNotes</w:t>
       </w:r>
@@ -113,36 +271,157 @@
         <w:rPr>
           <w:b/>
           <w:bCs/>
+          <w:color w:val="595959" w:themeColor="text1" w:themeTint="A6"/>
         </w:rPr>
         <w:t>].</w:t>
       </w:r>
     </w:p>
-    <w:p/>
-    <w:p>
-      <w:r>
+    <w:p>
+      <w:pPr>
+        <w:rPr>
+          <w:b/>
+          <w:bCs/>
+          <w:color w:val="595959" w:themeColor="text1" w:themeTint="A6"/>
+        </w:rPr>
+      </w:pPr>
+    </w:p>
+    <w:p>
+      <w:pPr>
+        <w:rPr>
+          <w:color w:val="595959" w:themeColor="text1" w:themeTint="A6"/>
+        </w:rPr>
+      </w:pPr>
+      <w:r>
+        <w:rPr>
+          <w:color w:val="595959" w:themeColor="text1" w:themeTint="A6"/>
+        </w:rPr>
         <w:t>Kind Regards</w:t>
       </w:r>
     </w:p>
     <w:p>
-      <w:r>
+      <w:pPr>
+        <w:rPr>
+          <w:color w:val="595959" w:themeColor="text1" w:themeTint="A6"/>
+        </w:rPr>
+      </w:pPr>
+      <w:r>
+        <w:rPr>
+          <w:color w:val="595959" w:themeColor="text1" w:themeTint="A6"/>
+        </w:rPr>
         <w:t>[</w:t>
       </w:r>
       <w:proofErr w:type="spellStart"/>
       <w:r>
+        <w:rPr>
+          <w:color w:val="595959" w:themeColor="text1" w:themeTint="A6"/>
+        </w:rPr>
         <w:t>EmployeeName</w:t>
       </w:r>
       <w:proofErr w:type="spellEnd"/>
       <w:r>
+        <w:rPr>
+          <w:color w:val="595959" w:themeColor="text1" w:themeTint="A6"/>
+        </w:rPr>
         <w:t>]</w:t>
       </w:r>
     </w:p>
-    <w:p/>
-    <w:p>
-      <w:r>
+    <w:p>
+      <w:pPr>
+        <w:rPr>
+          <w:color w:val="595959" w:themeColor="text1" w:themeTint="A6"/>
+        </w:rPr>
+      </w:pPr>
+    </w:p>
+    <w:p>
+      <w:pPr>
+        <w:rPr>
+          <w:color w:val="595959" w:themeColor="text1" w:themeTint="A6"/>
+        </w:rPr>
+      </w:pPr>
+    </w:p>
+    <w:p>
+      <w:pPr>
+        <w:rPr>
+          <w:color w:val="595959" w:themeColor="text1" w:themeTint="A6"/>
+        </w:rPr>
+      </w:pPr>
+    </w:p>
+    <w:p>
+      <w:pPr>
+        <w:rPr>
+          <w:color w:val="595959" w:themeColor="text1" w:themeTint="A6"/>
+        </w:rPr>
+      </w:pPr>
+    </w:p>
+    <w:p>
+      <w:pPr>
+        <w:rPr>
+          <w:color w:val="595959" w:themeColor="text1" w:themeTint="A6"/>
+        </w:rPr>
+      </w:pPr>
+    </w:p>
+    <w:p>
+      <w:pPr>
+        <w:rPr>
+          <w:color w:val="595959" w:themeColor="text1" w:themeTint="A6"/>
+        </w:rPr>
+      </w:pPr>
+    </w:p>
+    <w:p>
+      <w:pPr>
+        <w:rPr>
+          <w:color w:val="595959" w:themeColor="text1" w:themeTint="A6"/>
+        </w:rPr>
+      </w:pPr>
+    </w:p>
+    <w:p>
+      <w:pPr>
+        <w:rPr>
+          <w:color w:val="595959" w:themeColor="text1" w:themeTint="A6"/>
+        </w:rPr>
+      </w:pPr>
+    </w:p>
+    <w:p>
+      <w:pPr>
+        <w:rPr>
+          <w:color w:val="595959" w:themeColor="text1" w:themeTint="A6"/>
+        </w:rPr>
+      </w:pPr>
+    </w:p>
+    <w:p>
+      <w:pPr>
+        <w:rPr>
+          <w:color w:val="595959" w:themeColor="text1" w:themeTint="A6"/>
+        </w:rPr>
+      </w:pPr>
+    </w:p>
+    <w:p>
+      <w:pPr>
+        <w:rPr>
+          <w:color w:val="595959" w:themeColor="text1" w:themeTint="A6"/>
+        </w:rPr>
+      </w:pPr>
+    </w:p>
+    <w:p>
+      <w:pPr>
+        <w:rPr>
+          <w:color w:val="595959" w:themeColor="text1" w:themeTint="A6"/>
+        </w:rPr>
+      </w:pPr>
+    </w:p>
+    <w:p>
+      <w:pPr>
+        <w:rPr>
+          <w:color w:val="595959" w:themeColor="text1" w:themeTint="A6"/>
+        </w:rPr>
+      </w:pPr>
+      <w:r>
+        <w:rPr>
+          <w:color w:val="595959" w:themeColor="text1" w:themeTint="A6"/>
+        </w:rPr>
         <w:t>*Days may be adjusted if any additional notes have been added.</w:t>
       </w:r>
     </w:p>
-    <w:p/>
     <w:p>
       <w:bookmarkStart w:id="0" w:name="_GoBack"/>
       <w:bookmarkEnd w:id="0"/>
@@ -294,7 +573,7 @@
       </w:pPr>
     </w:pPrDefault>
   </w:docDefaults>
-  <w:latentStyles w:defLockedState="0" w:defUIPriority="99" w:defSemiHidden="0" w:defUnhideWhenUsed="0" w:defQFormat="0" w:count="377">
+  <w:latentStyles w:defLockedState="0" w:defUIPriority="99" w:defSemiHidden="0" w:defUnhideWhenUsed="0" w:defQFormat="0" w:count="376">
     <w:lsdException w:name="Normal" w:uiPriority="0" w:qFormat="1"/>
     <w:lsdException w:name="heading 1" w:uiPriority="9" w:qFormat="1"/>
     <w:lsdException w:name="heading 2" w:semiHidden="1" w:uiPriority="9" w:unhideWhenUsed="1" w:qFormat="1"/>
@@ -671,7 +950,6 @@
     <w:lsdException w:name="Hashtag" w:semiHidden="1" w:unhideWhenUsed="1"/>
     <w:lsdException w:name="Unresolved Mention" w:semiHidden="1" w:unhideWhenUsed="1"/>
     <w:lsdException w:name="Smart Link" w:semiHidden="1" w:unhideWhenUsed="1"/>
-    <w:lsdException w:name="Smart Link Error" w:semiHidden="1" w:unhideWhenUsed="1"/>
   </w:latentStyles>
   <w:style w:type="paragraph" w:default="1" w:styleId="Normal">
     <w:name w:val="Normal"/>
@@ -748,6 +1026,25 @@
       <w:sz w:val="32"/>
       <w:szCs w:val="32"/>
     </w:rPr>
+  </w:style>
+  <w:style w:type="table" w:styleId="TableGrid">
+    <w:name w:val="Table Grid"/>
+    <w:basedOn w:val="TableNormal"/>
+    <w:uiPriority w:val="39"/>
+    <w:rsid w:val="00A02D9F"/>
+    <w:pPr>
+      <w:spacing w:after="0" w:line="240" w:lineRule="auto"/>
+    </w:pPr>
+    <w:tblPr>
+      <w:tblBorders>
+        <w:top w:val="single" w:sz="4" w:space="0" w:color="auto"/>
+        <w:left w:val="single" w:sz="4" w:space="0" w:color="auto"/>
+        <w:bottom w:val="single" w:sz="4" w:space="0" w:color="auto"/>
+        <w:right w:val="single" w:sz="4" w:space="0" w:color="auto"/>
+        <w:insideH w:val="single" w:sz="4" w:space="0" w:color="auto"/>
+        <w:insideV w:val="single" w:sz="4" w:space="0" w:color="auto"/>
+      </w:tblBorders>
+    </w:tblPr>
   </w:style>
 </w:styles>
 </file>

</xml_diff>